<commit_message>
Fixed #544 Widened dependency range for Batik and the Wikitext.
</commit_message>
<xml_diff>
--- a/tests/org.obeonetwork.m2doc.tests/resources/booleanServices/checkNull/checkNull-expected-generation.docx
+++ b/tests/org.obeonetwork.m2doc.tests/resources/booleanServices/checkNull/checkNull-expected-generation.docx
@@ -43,12 +43,11 @@
           <w:color w:val="FF0000"/>
         </w:rPr>
         <w:t xml:space="preserve">    &lt;---check(boolean) with arguments [null] failed:
-	null
-java.lang.IllegalArgumentException
-	at java.base/jdk.internal.reflect.NativeMethodAccessorImpl.invoke0(Native Method)
-	at java.base/jdk.internal.reflect.NativeMethodAccessorImpl.invoke(NativeMethodAccessorImpl.java:77)
-	at java.base/jdk.internal.reflect.DelegatingMethodAccessorImpl.invoke(DelegatingMethodAccessorImpl.java:43)
-	at java.base/java.lang.reflect.Method.invoke(Method.java:569)
+	Cannot invoke "java.lang.Number.intValue()" because the return value of "sun.invoke.util.ValueConversions.primitiveConversion(sun.invoke.util.Wrapper, Object, boolean)" is null
+java.lang.NullPointerException: Cannot invoke "java.lang.Number.intValue()" because the return value of "sun.invoke.util.ValueConversions.primitiveConversion(sun.invoke.util.Wrapper, Object, boolean)" is null
+	at java.base/sun.invoke.util.ValueConversions.unboxBoolean(ValueConversions.java:108)
+	at java.base/jdk.internal.reflect.DirectMethodHandleAccessor.invoke(DirectMethodHandleAccessor.java:103)
+	at java.base/java.lang.reflect.Method.invoke(Method.java:580)
 	at org.eclipse.acceleo.query.runtime.impl.JavaMethodService.internalInvoke(JavaMethodService.java:162)
 	at org.eclipse.acceleo.query.runtime.impl.AbstractService.invoke(AbstractService.java:135)
 	at org.eclipse.acceleo.query.runtime.impl.EvaluationServices.callService(EvaluationServices.java:129)
@@ -60,32 +59,30 @@
 	at org.eclipse.emf.ecore.util.Switch.doSwitch(Switch.java:69)
 	at org.eclipse.acceleo.query.parser.AstEvaluator.eval(AstEvaluator.java:109)
 	at org.eclipse.acceleo.query.runtime.impl.QueryEvaluationEngine.eval(QueryEvaluationEngine.java:52)
-	at org.obeonetwork.m2doc.generator.M2DocEvaluator.caseQuery(M2DocEvaluator.java:659)
+	at org.obeonetwork.m2doc.generator.M2DocEvaluator.caseQuery(M2DocEvaluator.java:674)
 	at org.obeonetwork.m2doc.generator.M2DocEvaluator.caseQuery(M2DocEvaluator.java:1)
 	at org.obeonetwork.m2doc.template.util.TemplateSwitch.doSwitch(TemplateSwitch.java:186)
 	at org.eclipse.emf.ecore.util.Switch.doSwitch(Switch.java:53)
 	at org.eclipse.emf.ecore.util.Switch.doSwitch(Switch.java:69)
-	at org.obeonetwork.m2doc.generator.M2DocEvaluator.doSwitch(M2DocEvaluator.java:2022)
-	at org.obeonetwork.m2doc.generator.M2DocEvaluator.caseBlock(M2DocEvaluator.java:2247)
+	at org.obeonetwork.m2doc.generator.M2DocEvaluator.doSwitch(M2DocEvaluator.java:2124)
+	at org.obeonetwork.m2doc.generator.M2DocEvaluator.caseBlock(M2DocEvaluator.java:2349)
 	at org.obeonetwork.m2doc.generator.M2DocEvaluator.caseBlock(M2DocEvaluator.java:1)
 	at org.obeonetwork.m2doc.template.util.TemplateSwitch.doSwitch(TemplateSwitch.java:199)
 	at org.eclipse.emf.ecore.util.Switch.doSwitch(Switch.java:53)
 	at org.eclipse.emf.ecore.util.Switch.doSwitch(Switch.java:69)
-	at org.obeonetwork.m2doc.generator.M2DocEvaluator.doSwitch(M2DocEvaluator.java:2022)
-	at org.obeonetwork.m2doc.generator.M2DocEvaluator.caseDocumentTemplate(M2DocEvaluator.java:340)
+	at org.obeonetwork.m2doc.generator.M2DocEvaluator.doSwitch(M2DocEvaluator.java:2124)
+	at org.obeonetwork.m2doc.generator.M2DocEvaluator.caseDocumentTemplate(M2DocEvaluator.java:350)
 	at org.obeonetwork.m2doc.generator.M2DocEvaluator.caseDocumentTemplate(M2DocEvaluator.java:1)
 	at org.obeonetwork.m2doc.template.util.TemplateSwitch.doSwitch(TemplateSwitch.java:279)
 	at org.eclipse.emf.ecore.util.Switch.doSwitch(Switch.java:53)
 	at org.eclipse.emf.ecore.util.Switch.doSwitch(Switch.java:69)
-	at org.obeonetwork.m2doc.generator.M2DocEvaluator.doSwitch(M2DocEvaluator.java:2022)
-	at org.obeonetwork.m2doc.generator.M2DocEvaluator.generate(M2DocEvaluator.java:324)
+	at org.obeonetwork.m2doc.generator.M2DocEvaluator.doSwitch(M2DocEvaluator.java:2124)
+	at org.obeonetwork.m2doc.generator.M2DocEvaluator.generate(M2DocEvaluator.java:334)
 	at org.obeonetwork.m2doc.util.M2DocUtils.generate(M2DocUtils.java:912)
-	at org.obeonetwork.m2doc.tests.AbstractTemplatesTestSuite.prepareoutputAndGenerate(AbstractTemplatesTestSuite.java:497)
+	at org.obeonetwork.m2doc.tests.AbstractTemplatesTestSuite.prepareoutputAndGenerate(AbstractTemplatesTestSuite.java:499)
 	at org.obeonetwork.m2doc.tests.AbstractTemplatesTestSuite.generation(AbstractTemplatesTestSuite.java:391)
-	at java.base/jdk.internal.reflect.NativeMethodAccessorImpl.invoke0(Native Method)
-	at java.base/jdk.internal.reflect.NativeMethodAccessorImpl.invoke(NativeMethodAccessorImpl.java:77)
-	at java.base/jdk.internal.reflect.DelegatingMethodAccessorImpl.invoke(DelegatingMethodAccessorImpl.java:43)
-	at java.base/java.lang.reflect.Method.invoke(Method.java:569)
+	at java.base/jdk.internal.reflect.DirectMethodHandleAccessor.invoke(DirectMethodHandleAccessor.java:103)
+	at java.base/java.lang.reflect.Method.invoke(Method.java:580)
 	at org.junit.runners.model.FrameworkMethod$1.runReflectiveCall(FrameworkMethod.java:59)
 	at org.junit.internal.runners.model.ReflectiveCallable.run(ReflectiveCallable.java:12)
 	at org.junit.runners.model.FrameworkMethod.invokeExplosively(FrameworkMethod.java:56)

</xml_diff>